<commit_message>
Changes to be committed: 	modified:   code/STAT202-Lab2-FINAL.docx
</commit_message>
<xml_diff>
--- a/code/STAT202-Lab2-FINAL.docx
+++ b/code/STAT202-Lab2-FINAL.docx
@@ -382,52 +382,7 @@
         <w:rPr>
           <w:rStyle w:val="VerbatimChar"/>
         </w:rPr>
-        <w:t xml:space="preserve">## ── Attaching core tidyverse packages ──────────────────────── tidyverse 2.0.0 ──</w:t>
-      </w:r>
-      <w:r>
-        <w:br/>
-      </w:r>
-      <w:r>
-        <w:rPr>
-          <w:rStyle w:val="VerbatimChar"/>
-        </w:rPr>
-        <w:t xml:space="preserve">## ✔ dplyr     1.1.4     ✔ readr     2.1.5</w:t>
-      </w:r>
-      <w:r>
-        <w:br/>
-      </w:r>
-      <w:r>
-        <w:rPr>
-          <w:rStyle w:val="VerbatimChar"/>
-        </w:rPr>
-        <w:t xml:space="preserve">## ✔ forcats   1.0.0     ✔ stringr   1.5.1</w:t>
-      </w:r>
-      <w:r>
-        <w:br/>
-      </w:r>
-      <w:r>
-        <w:rPr>
-          <w:rStyle w:val="VerbatimChar"/>
-        </w:rPr>
-        <w:t xml:space="preserve">## ✔ ggplot2   3.5.1     ✔ tibble    3.2.1</w:t>
-      </w:r>
-      <w:r>
-        <w:br/>
-      </w:r>
-      <w:r>
-        <w:rPr>
-          <w:rStyle w:val="VerbatimChar"/>
-        </w:rPr>
-        <w:t xml:space="preserve">## ✔ lubridate 1.9.3     ✔ tidyr     1.3.1</w:t>
-      </w:r>
-      <w:r>
-        <w:br/>
-      </w:r>
-      <w:r>
-        <w:rPr>
-          <w:rStyle w:val="VerbatimChar"/>
-        </w:rPr>
-        <w:t xml:space="preserve">## ✔ purrr     1.0.2</w:t>
+        <w:t xml:space="preserve">## Warning: package 'lubridate' was built under R version 4.4.2</w:t>
       </w:r>
     </w:p>
     <w:p>
@@ -436,15 +391,54 @@
       </w:pPr>
       <w:r>
         <w:rPr>
-          <w:rStyle w:val="FunctionTok"/>
-        </w:rPr>
-        <w:t xml:space="preserve">library</w:t>
-      </w:r>
-      <w:r>
-        <w:rPr>
-          <w:rStyle w:val="NormalTok"/>
-        </w:rPr>
-        <w:t xml:space="preserve">(readxl)</w:t>
+          <w:rStyle w:val="VerbatimChar"/>
+        </w:rPr>
+        <w:t xml:space="preserve">## ── Attaching core tidyverse packages ──────────────────────── tidyverse 2.0.0 ──</w:t>
+      </w:r>
+      <w:r>
+        <w:br/>
+      </w:r>
+      <w:r>
+        <w:rPr>
+          <w:rStyle w:val="VerbatimChar"/>
+        </w:rPr>
+        <w:t xml:space="preserve">## ✔ dplyr     1.1.4     ✔ readr     2.1.5</w:t>
+      </w:r>
+      <w:r>
+        <w:br/>
+      </w:r>
+      <w:r>
+        <w:rPr>
+          <w:rStyle w:val="VerbatimChar"/>
+        </w:rPr>
+        <w:t xml:space="preserve">## ✔ forcats   1.0.0     ✔ stringr   1.5.1</w:t>
+      </w:r>
+      <w:r>
+        <w:br/>
+      </w:r>
+      <w:r>
+        <w:rPr>
+          <w:rStyle w:val="VerbatimChar"/>
+        </w:rPr>
+        <w:t xml:space="preserve">## ✔ ggplot2   3.5.1     ✔ tibble    3.2.1</w:t>
+      </w:r>
+      <w:r>
+        <w:br/>
+      </w:r>
+      <w:r>
+        <w:rPr>
+          <w:rStyle w:val="VerbatimChar"/>
+        </w:rPr>
+        <w:t xml:space="preserve">## ✔ lubridate 1.9.4     ✔ tidyr     1.3.1</w:t>
+      </w:r>
+      <w:r>
+        <w:br/>
+      </w:r>
+      <w:r>
+        <w:rPr>
+          <w:rStyle w:val="VerbatimChar"/>
+        </w:rPr>
+        <w:t xml:space="preserve">## ✔ purrr     1.0.2</w:t>
       </w:r>
     </w:p>
     <w:p>
@@ -453,9 +447,15 @@
       </w:pPr>
       <w:r>
         <w:rPr>
-          <w:rStyle w:val="VerbatimChar"/>
-        </w:rPr>
-        <w:t xml:space="preserve">## Warning: package 'readxl' was built under R version 4.4.2</w:t>
+          <w:rStyle w:val="FunctionTok"/>
+        </w:rPr>
+        <w:t xml:space="preserve">library</w:t>
+      </w:r>
+      <w:r>
+        <w:rPr>
+          <w:rStyle w:val="NormalTok"/>
+        </w:rPr>
+        <w:t xml:space="preserve">(readxl)</w:t>
       </w:r>
     </w:p>
     <w:p>
@@ -464,30 +464,9 @@
       </w:pPr>
       <w:r>
         <w:rPr>
-          <w:rStyle w:val="FunctionTok"/>
-        </w:rPr>
-        <w:t xml:space="preserve">library</w:t>
-      </w:r>
-      <w:r>
-        <w:rPr>
-          <w:rStyle w:val="NormalTok"/>
-        </w:rPr>
-        <w:t xml:space="preserve">(readr) </w:t>
-      </w:r>
-      <w:r>
-        <w:br/>
-      </w:r>
-      <w:r>
-        <w:rPr>
-          <w:rStyle w:val="FunctionTok"/>
-        </w:rPr>
-        <w:t xml:space="preserve">library</w:t>
-      </w:r>
-      <w:r>
-        <w:rPr>
-          <w:rStyle w:val="NormalTok"/>
-        </w:rPr>
-        <w:t xml:space="preserve">(performance)</w:t>
+          <w:rStyle w:val="VerbatimChar"/>
+        </w:rPr>
+        <w:t xml:space="preserve">## Warning: package 'readxl' was built under R version 4.4.2</w:t>
       </w:r>
     </w:p>
     <w:p>
@@ -496,9 +475,30 @@
       </w:pPr>
       <w:r>
         <w:rPr>
-          <w:rStyle w:val="VerbatimChar"/>
-        </w:rPr>
-        <w:t xml:space="preserve">## Warning: package 'performance' was built under R version 4.4.2</w:t>
+          <w:rStyle w:val="FunctionTok"/>
+        </w:rPr>
+        <w:t xml:space="preserve">library</w:t>
+      </w:r>
+      <w:r>
+        <w:rPr>
+          <w:rStyle w:val="NormalTok"/>
+        </w:rPr>
+        <w:t xml:space="preserve">(readr) </w:t>
+      </w:r>
+      <w:r>
+        <w:br/>
+      </w:r>
+      <w:r>
+        <w:rPr>
+          <w:rStyle w:val="FunctionTok"/>
+        </w:rPr>
+        <w:t xml:space="preserve">library</w:t>
+      </w:r>
+      <w:r>
+        <w:rPr>
+          <w:rStyle w:val="NormalTok"/>
+        </w:rPr>
+        <w:t xml:space="preserve">(performance)</w:t>
       </w:r>
     </w:p>
     <w:p>
@@ -507,15 +507,9 @@
       </w:pPr>
       <w:r>
         <w:rPr>
-          <w:rStyle w:val="FunctionTok"/>
-        </w:rPr>
-        <w:t xml:space="preserve">library</w:t>
-      </w:r>
-      <w:r>
-        <w:rPr>
-          <w:rStyle w:val="NormalTok"/>
-        </w:rPr>
-        <w:t xml:space="preserve">(GGally)</w:t>
+          <w:rStyle w:val="VerbatimChar"/>
+        </w:rPr>
+        <w:t xml:space="preserve">## Warning: package 'performance' was built under R version 4.4.2</w:t>
       </w:r>
     </w:p>
     <w:p>
@@ -524,9 +518,15 @@
       </w:pPr>
       <w:r>
         <w:rPr>
-          <w:rStyle w:val="VerbatimChar"/>
-        </w:rPr>
-        <w:t xml:space="preserve">## Warning: package 'GGally' was built under R version 4.4.2</w:t>
+          <w:rStyle w:val="FunctionTok"/>
+        </w:rPr>
+        <w:t xml:space="preserve">library</w:t>
+      </w:r>
+      <w:r>
+        <w:rPr>
+          <w:rStyle w:val="NormalTok"/>
+        </w:rPr>
+        <w:t xml:space="preserve">(GGally)</w:t>
       </w:r>
     </w:p>
     <w:p>
@@ -537,25 +537,7 @@
         <w:rPr>
           <w:rStyle w:val="VerbatimChar"/>
         </w:rPr>
-        <w:t xml:space="preserve">## Registered S3 method overwritten by 'GGally':</w:t>
-      </w:r>
-      <w:r>
-        <w:br/>
-      </w:r>
-      <w:r>
-        <w:rPr>
-          <w:rStyle w:val="VerbatimChar"/>
-        </w:rPr>
-        <w:t xml:space="preserve">##   method from   </w:t>
-      </w:r>
-      <w:r>
-        <w:br/>
-      </w:r>
-      <w:r>
-        <w:rPr>
-          <w:rStyle w:val="VerbatimChar"/>
-        </w:rPr>
-        <w:t xml:space="preserve">##   +.gg   ggplot2</w:t>
+        <w:t xml:space="preserve">## Warning: package 'GGally' was built under R version 4.4.2</w:t>
       </w:r>
     </w:p>
     <w:p>
@@ -564,15 +546,27 @@
       </w:pPr>
       <w:r>
         <w:rPr>
-          <w:rStyle w:val="FunctionTok"/>
-        </w:rPr>
-        <w:t xml:space="preserve">library</w:t>
-      </w:r>
-      <w:r>
-        <w:rPr>
-          <w:rStyle w:val="NormalTok"/>
-        </w:rPr>
-        <w:t xml:space="preserve">(flextable)</w:t>
+          <w:rStyle w:val="VerbatimChar"/>
+        </w:rPr>
+        <w:t xml:space="preserve">## Registered S3 method overwritten by 'GGally':</w:t>
+      </w:r>
+      <w:r>
+        <w:br/>
+      </w:r>
+      <w:r>
+        <w:rPr>
+          <w:rStyle w:val="VerbatimChar"/>
+        </w:rPr>
+        <w:t xml:space="preserve">##   method from   </w:t>
+      </w:r>
+      <w:r>
+        <w:br/>
+      </w:r>
+      <w:r>
+        <w:rPr>
+          <w:rStyle w:val="VerbatimChar"/>
+        </w:rPr>
+        <w:t xml:space="preserve">##   +.gg   ggplot2</w:t>
       </w:r>
     </w:p>
     <w:p>
@@ -581,9 +575,15 @@
       </w:pPr>
       <w:r>
         <w:rPr>
-          <w:rStyle w:val="VerbatimChar"/>
-        </w:rPr>
-        <w:t xml:space="preserve">## Warning: package 'flextable' was built under R version 4.4.2</w:t>
+          <w:rStyle w:val="FunctionTok"/>
+        </w:rPr>
+        <w:t xml:space="preserve">library</w:t>
+      </w:r>
+      <w:r>
+        <w:rPr>
+          <w:rStyle w:val="NormalTok"/>
+        </w:rPr>
+        <w:t xml:space="preserve">(flextable)</w:t>
       </w:r>
     </w:p>
     <w:p>
@@ -592,30 +592,9 @@
       </w:pPr>
       <w:r>
         <w:rPr>
-          <w:rStyle w:val="FunctionTok"/>
-        </w:rPr>
-        <w:t xml:space="preserve">library</w:t>
-      </w:r>
-      <w:r>
-        <w:rPr>
-          <w:rStyle w:val="NormalTok"/>
-        </w:rPr>
-        <w:t xml:space="preserve">(broom)</w:t>
-      </w:r>
-      <w:r>
-        <w:br/>
-      </w:r>
-      <w:r>
-        <w:rPr>
-          <w:rStyle w:val="FunctionTok"/>
-        </w:rPr>
-        <w:t xml:space="preserve">library</w:t>
-      </w:r>
-      <w:r>
-        <w:rPr>
-          <w:rStyle w:val="NormalTok"/>
-        </w:rPr>
-        <w:t xml:space="preserve">(skimr)</w:t>
+          <w:rStyle w:val="VerbatimChar"/>
+        </w:rPr>
+        <w:t xml:space="preserve">## Warning: package 'flextable' was built under R version 4.4.2</w:t>
       </w:r>
     </w:p>
     <w:p>
@@ -624,9 +603,15 @@
       </w:pPr>
       <w:r>
         <w:rPr>
-          <w:rStyle w:val="VerbatimChar"/>
-        </w:rPr>
-        <w:t xml:space="preserve">## Warning: package 'skimr' was built under R version 4.4.2</w:t>
+          <w:rStyle w:val="FunctionTok"/>
+        </w:rPr>
+        <w:t xml:space="preserve">library</w:t>
+      </w:r>
+      <w:r>
+        <w:rPr>
+          <w:rStyle w:val="NormalTok"/>
+        </w:rPr>
+        <w:t xml:space="preserve">(broom)</w:t>
       </w:r>
     </w:p>
     <w:p>
@@ -635,6 +620,17 @@
       </w:pPr>
       <w:r>
         <w:rPr>
+          <w:rStyle w:val="VerbatimChar"/>
+        </w:rPr>
+        <w:t xml:space="preserve">## Warning: package 'broom' was built under R version 4.4.2</w:t>
+      </w:r>
+    </w:p>
+    <w:p>
+      <w:pPr>
+        <w:pStyle w:val="SourceCode"/>
+      </w:pPr>
+      <w:r>
+        <w:rPr>
           <w:rStyle w:val="FunctionTok"/>
         </w:rPr>
         <w:t xml:space="preserve">library</w:t>
@@ -643,11 +639,52 @@
         <w:rPr>
           <w:rStyle w:val="NormalTok"/>
         </w:rPr>
+        <w:t xml:space="preserve">(skimr)</w:t>
+      </w:r>
+    </w:p>
+    <w:p>
+      <w:pPr>
+        <w:pStyle w:val="SourceCode"/>
+      </w:pPr>
+      <w:r>
+        <w:rPr>
+          <w:rStyle w:val="VerbatimChar"/>
+        </w:rPr>
+        <w:t xml:space="preserve">## Warning: package 'skimr' was built under R version 4.4.2</w:t>
+      </w:r>
+    </w:p>
+    <w:p>
+      <w:pPr>
+        <w:pStyle w:val="SourceCode"/>
+      </w:pPr>
+      <w:r>
+        <w:rPr>
+          <w:rStyle w:val="FunctionTok"/>
+        </w:rPr>
+        <w:t xml:space="preserve">library</w:t>
+      </w:r>
+      <w:r>
+        <w:rPr>
+          <w:rStyle w:val="NormalTok"/>
+        </w:rPr>
         <w:t xml:space="preserve">(data.table)</w:t>
       </w:r>
-      <w:r>
-        <w:br/>
-      </w:r>
+    </w:p>
+    <w:p>
+      <w:pPr>
+        <w:pStyle w:val="SourceCode"/>
+      </w:pPr>
+      <w:r>
+        <w:rPr>
+          <w:rStyle w:val="VerbatimChar"/>
+        </w:rPr>
+        <w:t xml:space="preserve">## Warning: package 'data.table' was built under R version 4.4.2</w:t>
+      </w:r>
+    </w:p>
+    <w:p>
+      <w:pPr>
+        <w:pStyle w:val="SourceCode"/>
+      </w:pPr>
       <w:r>
         <w:rPr>
           <w:rStyle w:val="FunctionTok"/>

</xml_diff>